<commit_message>
Added #7-#9 from Shaquana
</commit_message>
<xml_diff>
--- a/Project Documentation/Milestone 1 Project Proposal and High-level description.docx
+++ b/Project Documentation/Milestone 1 Project Proposal and High-level description.docx
@@ -1917,17 +1917,7 @@
           <w:sz w:val="24"/>
           <w:szCs w:val="24"/>
         </w:rPr>
-        <w:t xml:space="preserve">Our goal is to develop a scalable, mobile-first user interface using Bootstrap for our project.  Users will be able to create a login and play locally or over the web. Users should be able to form teams with registered friends or with strangers. </w:t>
-      </w:r>
-      <w:bookmarkStart w:id="0" w:name="_GoBack"/>
-      <w:bookmarkEnd w:id="0"/>
-      <w:r>
-        <w:rPr>
-          <w:rFonts w:ascii="Arial" w:hAnsi="Arial" w:cs="Arial"/>
-          <w:sz w:val="24"/>
-          <w:szCs w:val="24"/>
-        </w:rPr>
-        <w:t>A team will consist of no more than 8 players with no fewer than 5 players in a game. Graphics can be provided using JavaScript, with player data being hosted in PHP on the LAMP server. As the game progresses players will be eliminated which will change the number of eliminated players in the table. The user interface will provide players the option to vote on other players, whom they believe is the witch. Once either all the players are eliminated</w:t>
+        <w:t>Our goal is to develop a scalable, mobile-first user interface using Bootstrap for our project.  Users will be able to create a login and play locally or over the web. Users should be able to form teams with registered friends or with strangers. A team will consist of no more than 8 players with no fewer than 5 players in a game. Graphics can be provided using JavaScript, with player data being hosted in PHP on the LAMP server. As the game progresses players will be eliminated which will change the number of eliminated players in the table. The user interface will provide players the option to vote on other players, whom they believe is the witch. Once either all the players are eliminated</w:t>
       </w:r>
       <w:r>
         <w:rPr>
@@ -2344,6 +2334,309 @@
         </w:rPr>
         <w:t>Ease of Use – User should be able to navigate game and play without instructions. If user does need view instructions, they should be brief and no more than 7 paragraphs.</w:t>
       </w:r>
+    </w:p>
+    <w:p>
+      <w:pPr>
+        <w:spacing w:after="0" w:line="360" w:lineRule="auto"/>
+        <w:rPr>
+          <w:rFonts w:ascii="Arial" w:eastAsia="Times New Roman" w:hAnsi="Arial" w:cs="Arial"/>
+          <w:sz w:val="24"/>
+          <w:szCs w:val="24"/>
+        </w:rPr>
+      </w:pPr>
+    </w:p>
+    <w:p>
+      <w:pPr>
+        <w:spacing w:line="360" w:lineRule="auto"/>
+        <w:rPr>
+          <w:rFonts w:ascii="Arial" w:hAnsi="Arial" w:cs="Arial"/>
+          <w:sz w:val="24"/>
+          <w:szCs w:val="24"/>
+        </w:rPr>
+      </w:pPr>
+      <w:r>
+        <w:rPr>
+          <w:rFonts w:ascii="Arial" w:hAnsi="Arial" w:cs="Arial"/>
+          <w:sz w:val="24"/>
+          <w:szCs w:val="24"/>
+        </w:rPr>
+        <w:t>7) High Level System Architecture:</w:t>
+      </w:r>
+    </w:p>
+    <w:p>
+      <w:pPr>
+        <w:spacing w:line="360" w:lineRule="auto"/>
+        <w:rPr>
+          <w:rFonts w:ascii="Arial" w:hAnsi="Arial" w:cs="Arial"/>
+          <w:sz w:val="24"/>
+          <w:szCs w:val="24"/>
+        </w:rPr>
+      </w:pPr>
+      <w:r>
+        <w:rPr>
+          <w:rFonts w:ascii="Arial" w:hAnsi="Arial" w:cs="Arial"/>
+          <w:sz w:val="24"/>
+          <w:szCs w:val="24"/>
+        </w:rPr>
+        <w:t xml:space="preserve">There are many variables that aid in the creation of Witch Hunt, designing an algorithm will be the first tool to designing/running Witch Hunt as well as prior knowledge and experience for coding. Languages used in the development of this game include PHP and JavaScript </w:t>
+      </w:r>
+      <w:proofErr w:type="gramStart"/>
+      <w:r>
+        <w:rPr>
+          <w:rFonts w:ascii="Arial" w:hAnsi="Arial" w:cs="Arial"/>
+          <w:sz w:val="24"/>
+          <w:szCs w:val="24"/>
+        </w:rPr>
+        <w:t>in order to</w:t>
+      </w:r>
+      <w:proofErr w:type="gramEnd"/>
+      <w:r>
+        <w:rPr>
+          <w:rFonts w:ascii="Arial" w:hAnsi="Arial" w:cs="Arial"/>
+          <w:sz w:val="24"/>
+          <w:szCs w:val="24"/>
+        </w:rPr>
+        <w:t xml:space="preserve"> provide graphics and code that will allow the game to have full functionality. Bootstrap (user-interface) will be the system/code debugger used to write and implement the game which will later be uploaded to the LAMP and SQL server as a project file. The game will be available on major supported browsers such as Google Chrome, Apple Safari, Mozilla Firefox, Microsoft Edge and so on.</w:t>
+      </w:r>
+    </w:p>
+    <w:p>
+      <w:pPr>
+        <w:spacing w:line="360" w:lineRule="auto"/>
+        <w:rPr>
+          <w:rFonts w:ascii="Arial" w:hAnsi="Arial" w:cs="Arial"/>
+          <w:sz w:val="24"/>
+          <w:szCs w:val="24"/>
+        </w:rPr>
+      </w:pPr>
+      <w:r>
+        <w:rPr>
+          <w:rFonts w:ascii="Arial" w:hAnsi="Arial" w:cs="Arial"/>
+          <w:sz w:val="24"/>
+          <w:szCs w:val="24"/>
+        </w:rPr>
+        <w:t>8)Team:</w:t>
+      </w:r>
+    </w:p>
+    <w:p>
+      <w:pPr>
+        <w:spacing w:line="360" w:lineRule="auto"/>
+        <w:rPr>
+          <w:rFonts w:ascii="Arial" w:hAnsi="Arial" w:cs="Arial"/>
+          <w:sz w:val="24"/>
+          <w:szCs w:val="24"/>
+        </w:rPr>
+      </w:pPr>
+      <w:r>
+        <w:rPr>
+          <w:rFonts w:ascii="Arial" w:hAnsi="Arial" w:cs="Arial"/>
+          <w:sz w:val="24"/>
+          <w:szCs w:val="24"/>
+        </w:rPr>
+        <w:t xml:space="preserve"> Ivan </w:t>
+      </w:r>
+      <w:proofErr w:type="spellStart"/>
+      <w:r>
+        <w:rPr>
+          <w:rFonts w:ascii="Arial" w:hAnsi="Arial" w:cs="Arial"/>
+          <w:sz w:val="24"/>
+          <w:szCs w:val="24"/>
+        </w:rPr>
+        <w:t>Maykov</w:t>
+      </w:r>
+      <w:proofErr w:type="spellEnd"/>
+      <w:r>
+        <w:rPr>
+          <w:rFonts w:ascii="Arial" w:hAnsi="Arial" w:cs="Arial"/>
+          <w:sz w:val="24"/>
+          <w:szCs w:val="24"/>
+        </w:rPr>
+        <w:t xml:space="preserve"> – Project Owner, Kyle Prince – SCRUM Master, John Floyd – Team Member and Shaquana Jones – Team Member.</w:t>
+      </w:r>
+    </w:p>
+    <w:p>
+      <w:pPr>
+        <w:spacing w:line="360" w:lineRule="auto"/>
+        <w:rPr>
+          <w:rFonts w:ascii="Arial" w:hAnsi="Arial" w:cs="Arial"/>
+          <w:sz w:val="24"/>
+          <w:szCs w:val="24"/>
+        </w:rPr>
+      </w:pPr>
+    </w:p>
+    <w:p>
+      <w:pPr>
+        <w:spacing w:line="360" w:lineRule="auto"/>
+        <w:rPr>
+          <w:rFonts w:ascii="Arial" w:hAnsi="Arial" w:cs="Arial"/>
+          <w:sz w:val="24"/>
+          <w:szCs w:val="24"/>
+        </w:rPr>
+      </w:pPr>
+      <w:bookmarkStart w:id="0" w:name="_GoBack"/>
+      <w:bookmarkEnd w:id="0"/>
+      <w:r>
+        <w:rPr>
+          <w:rFonts w:ascii="Arial" w:hAnsi="Arial" w:cs="Arial"/>
+          <w:sz w:val="24"/>
+          <w:szCs w:val="24"/>
+        </w:rPr>
+        <w:lastRenderedPageBreak/>
+        <w:t>9) Checklist:</w:t>
+      </w:r>
+    </w:p>
+    <w:p>
+      <w:pPr>
+        <w:spacing w:line="360" w:lineRule="auto"/>
+        <w:rPr>
+          <w:rFonts w:ascii="Arial" w:hAnsi="Arial" w:cs="Arial"/>
+          <w:sz w:val="24"/>
+          <w:szCs w:val="24"/>
+        </w:rPr>
+      </w:pPr>
+      <w:r>
+        <w:rPr>
+          <w:rFonts w:ascii="Arial" w:hAnsi="Arial" w:cs="Arial"/>
+          <w:sz w:val="24"/>
+          <w:szCs w:val="24"/>
+        </w:rPr>
+        <w:t>a) Team decided on basic means of communications (DONE)</w:t>
+      </w:r>
+    </w:p>
+    <w:p>
+      <w:pPr>
+        <w:spacing w:line="360" w:lineRule="auto"/>
+        <w:rPr>
+          <w:rFonts w:ascii="Arial" w:hAnsi="Arial" w:cs="Arial"/>
+          <w:sz w:val="24"/>
+          <w:szCs w:val="24"/>
+        </w:rPr>
+      </w:pPr>
+      <w:r>
+        <w:rPr>
+          <w:rFonts w:ascii="Arial" w:hAnsi="Arial" w:cs="Arial"/>
+          <w:sz w:val="24"/>
+          <w:szCs w:val="24"/>
+        </w:rPr>
+        <w:t>b) Team found a time slot to meet outside of the class (DONE)</w:t>
+      </w:r>
+    </w:p>
+    <w:p>
+      <w:pPr>
+        <w:spacing w:line="360" w:lineRule="auto"/>
+        <w:rPr>
+          <w:rFonts w:ascii="Arial" w:hAnsi="Arial" w:cs="Arial"/>
+          <w:sz w:val="24"/>
+          <w:szCs w:val="24"/>
+        </w:rPr>
+      </w:pPr>
+      <w:r>
+        <w:rPr>
+          <w:rFonts w:ascii="Arial" w:hAnsi="Arial" w:cs="Arial"/>
+          <w:sz w:val="24"/>
+          <w:szCs w:val="24"/>
+        </w:rPr>
+        <w:t>c) Front and back end team leads chosen (DONE)</w:t>
+      </w:r>
+    </w:p>
+    <w:p>
+      <w:pPr>
+        <w:spacing w:line="360" w:lineRule="auto"/>
+        <w:rPr>
+          <w:rFonts w:ascii="Arial" w:hAnsi="Arial" w:cs="Arial"/>
+          <w:sz w:val="24"/>
+          <w:szCs w:val="24"/>
+        </w:rPr>
+      </w:pPr>
+      <w:r>
+        <w:rPr>
+          <w:rFonts w:ascii="Arial" w:hAnsi="Arial" w:cs="Arial"/>
+          <w:sz w:val="24"/>
+          <w:szCs w:val="24"/>
+        </w:rPr>
+        <w:t xml:space="preserve">d) </w:t>
+      </w:r>
+      <w:proofErr w:type="spellStart"/>
+      <w:r>
+        <w:rPr>
+          <w:rFonts w:ascii="Arial" w:hAnsi="Arial" w:cs="Arial"/>
+          <w:sz w:val="24"/>
+          <w:szCs w:val="24"/>
+        </w:rPr>
+        <w:t>Github</w:t>
+      </w:r>
+      <w:proofErr w:type="spellEnd"/>
+      <w:r>
+        <w:rPr>
+          <w:rFonts w:ascii="Arial" w:hAnsi="Arial" w:cs="Arial"/>
+          <w:sz w:val="24"/>
+          <w:szCs w:val="24"/>
+        </w:rPr>
+        <w:t xml:space="preserve"> master chosen (DONE)</w:t>
+      </w:r>
+    </w:p>
+    <w:p>
+      <w:pPr>
+        <w:spacing w:line="360" w:lineRule="auto"/>
+        <w:rPr>
+          <w:rFonts w:ascii="Arial" w:hAnsi="Arial" w:cs="Arial"/>
+          <w:sz w:val="24"/>
+          <w:szCs w:val="24"/>
+        </w:rPr>
+      </w:pPr>
+      <w:r>
+        <w:rPr>
+          <w:rFonts w:ascii="Arial" w:hAnsi="Arial" w:cs="Arial"/>
+          <w:sz w:val="24"/>
+          <w:szCs w:val="24"/>
+        </w:rPr>
+        <w:t>e) Team ready and able to use the chosen back and front-end frameworks (ON TRACK)</w:t>
+      </w:r>
+    </w:p>
+    <w:p>
+      <w:pPr>
+        <w:spacing w:line="360" w:lineRule="auto"/>
+        <w:rPr>
+          <w:rFonts w:ascii="Arial" w:hAnsi="Arial" w:cs="Arial"/>
+          <w:sz w:val="24"/>
+          <w:szCs w:val="24"/>
+        </w:rPr>
+      </w:pPr>
+      <w:r>
+        <w:rPr>
+          <w:rFonts w:ascii="Arial" w:hAnsi="Arial" w:cs="Arial"/>
+          <w:sz w:val="24"/>
+          <w:szCs w:val="24"/>
+        </w:rPr>
+        <w:t>f) Skills of each team member defined and known to all (DONE)</w:t>
+      </w:r>
+    </w:p>
+    <w:p>
+      <w:pPr>
+        <w:spacing w:line="360" w:lineRule="auto"/>
+        <w:rPr>
+          <w:rFonts w:ascii="Arial" w:hAnsi="Arial" w:cs="Arial"/>
+          <w:sz w:val="24"/>
+          <w:szCs w:val="24"/>
+        </w:rPr>
+      </w:pPr>
+      <w:r>
+        <w:rPr>
+          <w:rFonts w:ascii="Arial" w:hAnsi="Arial" w:cs="Arial"/>
+          <w:sz w:val="24"/>
+          <w:szCs w:val="24"/>
+        </w:rPr>
+        <w:t>g) Team lead ensured that all team members read the final M1 and agree/understand it before submission (DONE)</w:t>
+      </w:r>
+    </w:p>
+    <w:p>
+      <w:pPr>
+        <w:spacing w:after="0" w:line="360" w:lineRule="auto"/>
+        <w:rPr>
+          <w:rFonts w:ascii="Arial" w:eastAsia="Times New Roman" w:hAnsi="Arial" w:cs="Arial"/>
+          <w:sz w:val="24"/>
+          <w:szCs w:val="24"/>
+        </w:rPr>
+      </w:pPr>
     </w:p>
     <w:p>
       <w:pPr>

</xml_diff>